<commit_message>
Finished problem 2, I think everything is complete
</commit_message>
<xml_diff>
--- a/HW1/fc2_hw1.docx
+++ b/HW1/fc2_hw1.docx
@@ -23,8 +23,6 @@
       <w:r>
         <w:t>Harveen Oberoi</w:t>
       </w:r>
-      <w:bookmarkStart w:id="0" w:name="_GoBack"/>
-      <w:bookmarkEnd w:id="0"/>
     </w:p>
     <w:p>
       <w:pPr>
@@ -196,10 +194,7 @@
         <w:t>Manager</w:t>
       </w:r>
       <w:r>
-        <w:t xml:space="preserve"> object.</w:t>
-      </w:r>
-      <w:r>
-        <w:t xml:space="preserve">” </w:t>
+        <w:t xml:space="preserve"> object.” </w:t>
       </w:r>
     </w:p>
     <w:p>
@@ -325,10 +320,7 @@
       </w:r>
       <w:proofErr w:type="gramEnd"/>
       <w:r>
-        <w:t xml:space="preserve">print() from </w:t>
-      </w:r>
-      <w:r>
-        <w:t>a pointer-to-</w:t>
+        <w:t>print() from a pointer-to-</w:t>
       </w:r>
       <w:r>
         <w:rPr>
@@ -1089,6 +1081,402 @@
         </w:drawing>
       </w:r>
     </w:p>
+    <w:p/>
+    <w:p/>
+    <w:p/>
+    <w:p/>
+    <w:p/>
+    <w:p/>
+    <w:p/>
+    <w:p/>
+    <w:p/>
+    <w:p/>
+    <w:p/>
+    <w:p/>
+    <w:p/>
+    <w:p/>
+    <w:p/>
+    <w:p/>
+    <w:p>
+      <w:pPr>
+        <w:rPr>
+          <w:b/>
+          <w:u w:val="single"/>
+        </w:rPr>
+      </w:pPr>
+      <w:r>
+        <w:rPr>
+          <w:u w:val="single"/>
+        </w:rPr>
+        <w:t>Problem 2</w:t>
+      </w:r>
+    </w:p>
+    <w:p>
+      <w:pPr>
+        <w:rPr>
+          <w:b/>
+          <w:u w:val="single"/>
+        </w:rPr>
+      </w:pPr>
+    </w:p>
+    <w:p>
+      <w:pPr>
+        <w:pStyle w:val="ListParagraph"/>
+        <w:numPr>
+          <w:ilvl w:val="0"/>
+          <w:numId w:val="5"/>
+        </w:numPr>
+      </w:pPr>
+      <w:r>
+        <w:t>It is in ascending order:</w:t>
+      </w:r>
+    </w:p>
+    <w:p/>
+    <w:p>
+      <w:r>
+        <w:rPr>
+          <w:noProof/>
+        </w:rPr>
+        <w:drawing>
+          <wp:inline distT="0" distB="0" distL="0" distR="0" wp14:anchorId="0FEEF8F5" wp14:editId="1FC6268D">
+            <wp:extent cx="5539105" cy="1169670"/>
+            <wp:effectExtent l="0" t="0" r="0" b="0"/>
+            <wp:docPr id="7" name="Picture 7" descr="../../../../../Desktop/Screen%20Shot%202018-01-21%20at%206.49.20%20P"/>
+            <wp:cNvGraphicFramePr>
+              <a:graphicFrameLocks xmlns:a="http://schemas.openxmlformats.org/drawingml/2006/main" noChangeAspect="1"/>
+            </wp:cNvGraphicFramePr>
+            <a:graphic xmlns:a="http://schemas.openxmlformats.org/drawingml/2006/main">
+              <a:graphicData uri="http://schemas.openxmlformats.org/drawingml/2006/picture">
+                <pic:pic xmlns:pic="http://schemas.openxmlformats.org/drawingml/2006/picture">
+                  <pic:nvPicPr>
+                    <pic:cNvPr id="0" name="Picture 1" descr="../../../../../Desktop/Screen%20Shot%202018-01-21%20at%206.49.20%20P"/>
+                    <pic:cNvPicPr>
+                      <a:picLocks noChangeAspect="1" noChangeArrowheads="1"/>
+                    </pic:cNvPicPr>
+                  </pic:nvPicPr>
+                  <pic:blipFill>
+                    <a:blip r:embed="rId12">
+                      <a:extLst>
+                        <a:ext uri="{28A0092B-C50C-407E-A947-70E740481C1C}">
+                          <a14:useLocalDpi xmlns:a14="http://schemas.microsoft.com/office/drawing/2010/main" val="0"/>
+                        </a:ext>
+                      </a:extLst>
+                    </a:blip>
+                    <a:srcRect/>
+                    <a:stretch>
+                      <a:fillRect/>
+                    </a:stretch>
+                  </pic:blipFill>
+                  <pic:spPr bwMode="auto">
+                    <a:xfrm>
+                      <a:off x="0" y="0"/>
+                      <a:ext cx="5539105" cy="1169670"/>
+                    </a:xfrm>
+                    <a:prstGeom prst="rect">
+                      <a:avLst/>
+                    </a:prstGeom>
+                    <a:noFill/>
+                    <a:ln>
+                      <a:noFill/>
+                    </a:ln>
+                  </pic:spPr>
+                </pic:pic>
+              </a:graphicData>
+            </a:graphic>
+          </wp:inline>
+        </w:drawing>
+      </w:r>
+    </w:p>
+    <w:p>
+      <w:pPr>
+        <w:ind w:firstLine="720"/>
+      </w:pPr>
+    </w:p>
+    <w:p>
+      <w:pPr>
+        <w:pStyle w:val="ListParagraph"/>
+        <w:numPr>
+          <w:ilvl w:val="0"/>
+          <w:numId w:val="5"/>
+        </w:numPr>
+      </w:pPr>
+      <w:r>
+        <w:t>This confirms it is in descending order:</w:t>
+      </w:r>
+    </w:p>
+    <w:p>
+      <w:pPr>
+        <w:pStyle w:val="ListParagraph"/>
+        <w:ind w:left="360"/>
+      </w:pPr>
+    </w:p>
+    <w:p>
+      <w:r>
+        <w:rPr>
+          <w:noProof/>
+        </w:rPr>
+        <w:drawing>
+          <wp:inline distT="0" distB="0" distL="0" distR="0" wp14:anchorId="0B46EF07" wp14:editId="7DDDB691">
+            <wp:extent cx="5574030" cy="879475"/>
+            <wp:effectExtent l="0" t="0" r="0" b="9525"/>
+            <wp:docPr id="8" name="Picture 8" descr="../../../../../Desktop/Screen%20Shot%202018-01-21%20at%206.56.23%20P"/>
+            <wp:cNvGraphicFramePr>
+              <a:graphicFrameLocks xmlns:a="http://schemas.openxmlformats.org/drawingml/2006/main" noChangeAspect="1"/>
+            </wp:cNvGraphicFramePr>
+            <a:graphic xmlns:a="http://schemas.openxmlformats.org/drawingml/2006/main">
+              <a:graphicData uri="http://schemas.openxmlformats.org/drawingml/2006/picture">
+                <pic:pic xmlns:pic="http://schemas.openxmlformats.org/drawingml/2006/picture">
+                  <pic:nvPicPr>
+                    <pic:cNvPr id="0" name="Picture 2" descr="../../../../../Desktop/Screen%20Shot%202018-01-21%20at%206.56.23%20P"/>
+                    <pic:cNvPicPr>
+                      <a:picLocks noChangeAspect="1" noChangeArrowheads="1"/>
+                    </pic:cNvPicPr>
+                  </pic:nvPicPr>
+                  <pic:blipFill>
+                    <a:blip r:embed="rId13">
+                      <a:extLst>
+                        <a:ext uri="{28A0092B-C50C-407E-A947-70E740481C1C}">
+                          <a14:useLocalDpi xmlns:a14="http://schemas.microsoft.com/office/drawing/2010/main" val="0"/>
+                        </a:ext>
+                      </a:extLst>
+                    </a:blip>
+                    <a:srcRect/>
+                    <a:stretch>
+                      <a:fillRect/>
+                    </a:stretch>
+                  </pic:blipFill>
+                  <pic:spPr bwMode="auto">
+                    <a:xfrm>
+                      <a:off x="0" y="0"/>
+                      <a:ext cx="5574030" cy="879475"/>
+                    </a:xfrm>
+                    <a:prstGeom prst="rect">
+                      <a:avLst/>
+                    </a:prstGeom>
+                    <a:noFill/>
+                    <a:ln>
+                      <a:noFill/>
+                    </a:ln>
+                  </pic:spPr>
+                </pic:pic>
+              </a:graphicData>
+            </a:graphic>
+          </wp:inline>
+        </w:drawing>
+      </w:r>
+    </w:p>
+    <w:p>
+      <w:pPr>
+        <w:tabs>
+          <w:tab w:val="left" w:pos="1565"/>
+        </w:tabs>
+      </w:pPr>
+      <w:r>
+        <w:tab/>
+      </w:r>
+    </w:p>
+    <w:p>
+      <w:pPr>
+        <w:pStyle w:val="ListParagraph"/>
+        <w:numPr>
+          <w:ilvl w:val="0"/>
+          <w:numId w:val="5"/>
+        </w:numPr>
+        <w:tabs>
+          <w:tab w:val="left" w:pos="1565"/>
+        </w:tabs>
+      </w:pPr>
+      <w:r>
+        <w:t>Here’s using `</w:t>
+      </w:r>
+      <w:proofErr w:type="spellStart"/>
+      <w:r>
+        <w:t>typedef</w:t>
+      </w:r>
+      <w:proofErr w:type="spellEnd"/>
+      <w:r>
+        <w:t>`. Honestly, I think `</w:t>
+      </w:r>
+      <w:proofErr w:type="spellStart"/>
+      <w:r>
+        <w:t>typedef</w:t>
+      </w:r>
+      <w:proofErr w:type="spellEnd"/>
+      <w:r>
+        <w:t xml:space="preserve">` can be clear in some cases and confusing in others, so it depends. If our application were to constantly be using a pointer to some user defined class, </w:t>
+      </w:r>
+      <w:proofErr w:type="spellStart"/>
+      <w:r>
+        <w:t>typedef</w:t>
+      </w:r>
+      <w:proofErr w:type="spellEnd"/>
+      <w:r>
+        <w:t xml:space="preserve"> may be beneficial. </w:t>
+      </w:r>
+    </w:p>
+    <w:p>
+      <w:pPr>
+        <w:pStyle w:val="ListParagraph"/>
+        <w:tabs>
+          <w:tab w:val="left" w:pos="1565"/>
+        </w:tabs>
+        <w:ind w:left="360"/>
+      </w:pPr>
+    </w:p>
+    <w:p>
+      <w:pPr>
+        <w:tabs>
+          <w:tab w:val="left" w:pos="1565"/>
+        </w:tabs>
+      </w:pPr>
+      <w:r>
+        <w:rPr>
+          <w:noProof/>
+        </w:rPr>
+        <w:drawing>
+          <wp:inline distT="0" distB="0" distL="0" distR="0" wp14:anchorId="690E38F9" wp14:editId="545D4387">
+            <wp:extent cx="5591810" cy="1687830"/>
+            <wp:effectExtent l="0" t="0" r="0" b="0"/>
+            <wp:docPr id="9" name="Picture 9" descr="../../../../../Desktop/Screen%20Shot%202018-01-21%20at%207.03.15%20P"/>
+            <wp:cNvGraphicFramePr>
+              <a:graphicFrameLocks xmlns:a="http://schemas.openxmlformats.org/drawingml/2006/main" noChangeAspect="1"/>
+            </wp:cNvGraphicFramePr>
+            <a:graphic xmlns:a="http://schemas.openxmlformats.org/drawingml/2006/main">
+              <a:graphicData uri="http://schemas.openxmlformats.org/drawingml/2006/picture">
+                <pic:pic xmlns:pic="http://schemas.openxmlformats.org/drawingml/2006/picture">
+                  <pic:nvPicPr>
+                    <pic:cNvPr id="0" name="Picture 3" descr="../../../../../Desktop/Screen%20Shot%202018-01-21%20at%207.03.15%20P"/>
+                    <pic:cNvPicPr>
+                      <a:picLocks noChangeAspect="1" noChangeArrowheads="1"/>
+                    </pic:cNvPicPr>
+                  </pic:nvPicPr>
+                  <pic:blipFill>
+                    <a:blip r:embed="rId14">
+                      <a:extLst>
+                        <a:ext uri="{28A0092B-C50C-407E-A947-70E740481C1C}">
+                          <a14:useLocalDpi xmlns:a14="http://schemas.microsoft.com/office/drawing/2010/main" val="0"/>
+                        </a:ext>
+                      </a:extLst>
+                    </a:blip>
+                    <a:srcRect/>
+                    <a:stretch>
+                      <a:fillRect/>
+                    </a:stretch>
+                  </pic:blipFill>
+                  <pic:spPr bwMode="auto">
+                    <a:xfrm>
+                      <a:off x="0" y="0"/>
+                      <a:ext cx="5591810" cy="1687830"/>
+                    </a:xfrm>
+                    <a:prstGeom prst="rect">
+                      <a:avLst/>
+                    </a:prstGeom>
+                    <a:noFill/>
+                    <a:ln>
+                      <a:noFill/>
+                    </a:ln>
+                  </pic:spPr>
+                </pic:pic>
+              </a:graphicData>
+            </a:graphic>
+          </wp:inline>
+        </w:drawing>
+      </w:r>
+    </w:p>
+    <w:p>
+      <w:pPr>
+        <w:tabs>
+          <w:tab w:val="left" w:pos="1565"/>
+        </w:tabs>
+      </w:pPr>
+      <w:r>
+        <w:tab/>
+      </w:r>
+    </w:p>
+    <w:p>
+      <w:pPr>
+        <w:pStyle w:val="ListParagraph"/>
+        <w:numPr>
+          <w:ilvl w:val="0"/>
+          <w:numId w:val="5"/>
+        </w:numPr>
+        <w:tabs>
+          <w:tab w:val="left" w:pos="1565"/>
+        </w:tabs>
+      </w:pPr>
+      <w:r>
+        <w:t>Even up odd down functionality:</w:t>
+      </w:r>
+    </w:p>
+    <w:p>
+      <w:pPr>
+        <w:tabs>
+          <w:tab w:val="left" w:pos="1565"/>
+        </w:tabs>
+      </w:pPr>
+      <w:r>
+        <w:rPr>
+          <w:noProof/>
+        </w:rPr>
+        <w:drawing>
+          <wp:inline distT="0" distB="0" distL="0" distR="0" wp14:anchorId="2ACD5A86" wp14:editId="23F546EC">
+            <wp:extent cx="5537835" cy="1779270"/>
+            <wp:effectExtent l="0" t="0" r="0" b="0"/>
+            <wp:docPr id="10" name="Picture 10" descr="../../../../../Desktop/Screen%20Shot%202018-01-21%20at%207.11.57%20P"/>
+            <wp:cNvGraphicFramePr>
+              <a:graphicFrameLocks xmlns:a="http://schemas.openxmlformats.org/drawingml/2006/main" noChangeAspect="1"/>
+            </wp:cNvGraphicFramePr>
+            <a:graphic xmlns:a="http://schemas.openxmlformats.org/drawingml/2006/main">
+              <a:graphicData uri="http://schemas.openxmlformats.org/drawingml/2006/picture">
+                <pic:pic xmlns:pic="http://schemas.openxmlformats.org/drawingml/2006/picture">
+                  <pic:nvPicPr>
+                    <pic:cNvPr id="0" name="Picture 4" descr="../../../../../Desktop/Screen%20Shot%202018-01-21%20at%207.11.57%20P"/>
+                    <pic:cNvPicPr>
+                      <a:picLocks noChangeAspect="1" noChangeArrowheads="1"/>
+                    </pic:cNvPicPr>
+                  </pic:nvPicPr>
+                  <pic:blipFill>
+                    <a:blip r:embed="rId15">
+                      <a:extLst>
+                        <a:ext uri="{28A0092B-C50C-407E-A947-70E740481C1C}">
+                          <a14:useLocalDpi xmlns:a14="http://schemas.microsoft.com/office/drawing/2010/main" val="0"/>
+                        </a:ext>
+                      </a:extLst>
+                    </a:blip>
+                    <a:srcRect/>
+                    <a:stretch>
+                      <a:fillRect/>
+                    </a:stretch>
+                  </pic:blipFill>
+                  <pic:spPr bwMode="auto">
+                    <a:xfrm>
+                      <a:off x="0" y="0"/>
+                      <a:ext cx="5582873" cy="1793740"/>
+                    </a:xfrm>
+                    <a:prstGeom prst="rect">
+                      <a:avLst/>
+                    </a:prstGeom>
+                    <a:noFill/>
+                    <a:ln>
+                      <a:noFill/>
+                    </a:ln>
+                  </pic:spPr>
+                </pic:pic>
+              </a:graphicData>
+            </a:graphic>
+          </wp:inline>
+        </w:drawing>
+      </w:r>
+    </w:p>
+    <w:p>
+      <w:pPr>
+        <w:tabs>
+          <w:tab w:val="left" w:pos="1565"/>
+        </w:tabs>
+      </w:pPr>
+      <w:bookmarkStart w:id="0" w:name="_GoBack"/>
+      <w:bookmarkEnd w:id="0"/>
+    </w:p>
     <w:sectPr>
       <w:pgSz w:w="12240" w:h="15840"/>
       <w:pgMar w:top="1440" w:right="1440" w:bottom="1440" w:left="1440" w:header="720" w:footer="720" w:gutter="0"/>
@@ -1229,9 +1617,276 @@
     </w:lvl>
   </w:abstractNum>
   <w:abstractNum w:abstractNumId="1">
+    <w:nsid w:val="247C6B27"/>
+    <w:multiLevelType w:val="hybridMultilevel"/>
+    <w:tmpl w:val="7D2CA76A"/>
+    <w:lvl w:ilvl="0" w:tplc="04090017">
+      <w:start w:val="1"/>
+      <w:numFmt w:val="lowerLetter"/>
+      <w:lvlText w:val="%1)"/>
+      <w:lvlJc w:val="left"/>
+      <w:pPr>
+        <w:ind w:left="360" w:hanging="360"/>
+      </w:pPr>
+      <w:rPr>
+        <w:rFonts w:hint="default"/>
+      </w:rPr>
+    </w:lvl>
+    <w:lvl w:ilvl="1" w:tplc="04090019" w:tentative="1">
+      <w:start w:val="1"/>
+      <w:numFmt w:val="lowerLetter"/>
+      <w:lvlText w:val="%2."/>
+      <w:lvlJc w:val="left"/>
+      <w:pPr>
+        <w:ind w:left="1080" w:hanging="360"/>
+      </w:pPr>
+    </w:lvl>
+    <w:lvl w:ilvl="2" w:tplc="0409001B" w:tentative="1">
+      <w:start w:val="1"/>
+      <w:numFmt w:val="lowerRoman"/>
+      <w:lvlText w:val="%3."/>
+      <w:lvlJc w:val="right"/>
+      <w:pPr>
+        <w:ind w:left="1800" w:hanging="180"/>
+      </w:pPr>
+    </w:lvl>
+    <w:lvl w:ilvl="3" w:tplc="0409000F" w:tentative="1">
+      <w:start w:val="1"/>
+      <w:numFmt w:val="decimal"/>
+      <w:lvlText w:val="%4."/>
+      <w:lvlJc w:val="left"/>
+      <w:pPr>
+        <w:ind w:left="2520" w:hanging="360"/>
+      </w:pPr>
+    </w:lvl>
+    <w:lvl w:ilvl="4" w:tplc="04090019" w:tentative="1">
+      <w:start w:val="1"/>
+      <w:numFmt w:val="lowerLetter"/>
+      <w:lvlText w:val="%5."/>
+      <w:lvlJc w:val="left"/>
+      <w:pPr>
+        <w:ind w:left="3240" w:hanging="360"/>
+      </w:pPr>
+    </w:lvl>
+    <w:lvl w:ilvl="5" w:tplc="0409001B" w:tentative="1">
+      <w:start w:val="1"/>
+      <w:numFmt w:val="lowerRoman"/>
+      <w:lvlText w:val="%6."/>
+      <w:lvlJc w:val="right"/>
+      <w:pPr>
+        <w:ind w:left="3960" w:hanging="180"/>
+      </w:pPr>
+    </w:lvl>
+    <w:lvl w:ilvl="6" w:tplc="0409000F" w:tentative="1">
+      <w:start w:val="1"/>
+      <w:numFmt w:val="decimal"/>
+      <w:lvlText w:val="%7."/>
+      <w:lvlJc w:val="left"/>
+      <w:pPr>
+        <w:ind w:left="4680" w:hanging="360"/>
+      </w:pPr>
+    </w:lvl>
+    <w:lvl w:ilvl="7" w:tplc="04090019" w:tentative="1">
+      <w:start w:val="1"/>
+      <w:numFmt w:val="lowerLetter"/>
+      <w:lvlText w:val="%8."/>
+      <w:lvlJc w:val="left"/>
+      <w:pPr>
+        <w:ind w:left="5400" w:hanging="360"/>
+      </w:pPr>
+    </w:lvl>
+    <w:lvl w:ilvl="8" w:tplc="0409001B" w:tentative="1">
+      <w:start w:val="1"/>
+      <w:numFmt w:val="lowerRoman"/>
+      <w:lvlText w:val="%9."/>
+      <w:lvlJc w:val="right"/>
+      <w:pPr>
+        <w:ind w:left="6120" w:hanging="180"/>
+      </w:pPr>
+    </w:lvl>
+  </w:abstractNum>
+  <w:abstractNum w:abstractNumId="2">
     <w:nsid w:val="37087894"/>
     <w:multiLevelType w:val="hybridMultilevel"/>
     <w:tmpl w:val="CDBACC56"/>
+    <w:lvl w:ilvl="0" w:tplc="04090017">
+      <w:start w:val="1"/>
+      <w:numFmt w:val="lowerLetter"/>
+      <w:lvlText w:val="%1)"/>
+      <w:lvlJc w:val="left"/>
+      <w:pPr>
+        <w:ind w:left="360" w:hanging="360"/>
+      </w:pPr>
+      <w:rPr>
+        <w:rFonts w:hint="default"/>
+      </w:rPr>
+    </w:lvl>
+    <w:lvl w:ilvl="1" w:tplc="04090019" w:tentative="1">
+      <w:start w:val="1"/>
+      <w:numFmt w:val="lowerLetter"/>
+      <w:lvlText w:val="%2."/>
+      <w:lvlJc w:val="left"/>
+      <w:pPr>
+        <w:ind w:left="1080" w:hanging="360"/>
+      </w:pPr>
+    </w:lvl>
+    <w:lvl w:ilvl="2" w:tplc="0409001B" w:tentative="1">
+      <w:start w:val="1"/>
+      <w:numFmt w:val="lowerRoman"/>
+      <w:lvlText w:val="%3."/>
+      <w:lvlJc w:val="right"/>
+      <w:pPr>
+        <w:ind w:left="1800" w:hanging="180"/>
+      </w:pPr>
+    </w:lvl>
+    <w:lvl w:ilvl="3" w:tplc="0409000F" w:tentative="1">
+      <w:start w:val="1"/>
+      <w:numFmt w:val="decimal"/>
+      <w:lvlText w:val="%4."/>
+      <w:lvlJc w:val="left"/>
+      <w:pPr>
+        <w:ind w:left="2520" w:hanging="360"/>
+      </w:pPr>
+    </w:lvl>
+    <w:lvl w:ilvl="4" w:tplc="04090019" w:tentative="1">
+      <w:start w:val="1"/>
+      <w:numFmt w:val="lowerLetter"/>
+      <w:lvlText w:val="%5."/>
+      <w:lvlJc w:val="left"/>
+      <w:pPr>
+        <w:ind w:left="3240" w:hanging="360"/>
+      </w:pPr>
+    </w:lvl>
+    <w:lvl w:ilvl="5" w:tplc="0409001B" w:tentative="1">
+      <w:start w:val="1"/>
+      <w:numFmt w:val="lowerRoman"/>
+      <w:lvlText w:val="%6."/>
+      <w:lvlJc w:val="right"/>
+      <w:pPr>
+        <w:ind w:left="3960" w:hanging="180"/>
+      </w:pPr>
+    </w:lvl>
+    <w:lvl w:ilvl="6" w:tplc="0409000F" w:tentative="1">
+      <w:start w:val="1"/>
+      <w:numFmt w:val="decimal"/>
+      <w:lvlText w:val="%7."/>
+      <w:lvlJc w:val="left"/>
+      <w:pPr>
+        <w:ind w:left="4680" w:hanging="360"/>
+      </w:pPr>
+    </w:lvl>
+    <w:lvl w:ilvl="7" w:tplc="04090019" w:tentative="1">
+      <w:start w:val="1"/>
+      <w:numFmt w:val="lowerLetter"/>
+      <w:lvlText w:val="%8."/>
+      <w:lvlJc w:val="left"/>
+      <w:pPr>
+        <w:ind w:left="5400" w:hanging="360"/>
+      </w:pPr>
+    </w:lvl>
+    <w:lvl w:ilvl="8" w:tplc="0409001B" w:tentative="1">
+      <w:start w:val="1"/>
+      <w:numFmt w:val="lowerRoman"/>
+      <w:lvlText w:val="%9."/>
+      <w:lvlJc w:val="right"/>
+      <w:pPr>
+        <w:ind w:left="6120" w:hanging="180"/>
+      </w:pPr>
+    </w:lvl>
+  </w:abstractNum>
+  <w:abstractNum w:abstractNumId="3">
+    <w:nsid w:val="407D3321"/>
+    <w:multiLevelType w:val="hybridMultilevel"/>
+    <w:tmpl w:val="B4803206"/>
+    <w:lvl w:ilvl="0" w:tplc="04090017">
+      <w:start w:val="1"/>
+      <w:numFmt w:val="lowerLetter"/>
+      <w:lvlText w:val="%1)"/>
+      <w:lvlJc w:val="left"/>
+      <w:pPr>
+        <w:ind w:left="360" w:hanging="360"/>
+      </w:pPr>
+      <w:rPr>
+        <w:rFonts w:hint="default"/>
+      </w:rPr>
+    </w:lvl>
+    <w:lvl w:ilvl="1" w:tplc="04090019" w:tentative="1">
+      <w:start w:val="1"/>
+      <w:numFmt w:val="lowerLetter"/>
+      <w:lvlText w:val="%2."/>
+      <w:lvlJc w:val="left"/>
+      <w:pPr>
+        <w:ind w:left="1080" w:hanging="360"/>
+      </w:pPr>
+    </w:lvl>
+    <w:lvl w:ilvl="2" w:tplc="0409001B" w:tentative="1">
+      <w:start w:val="1"/>
+      <w:numFmt w:val="lowerRoman"/>
+      <w:lvlText w:val="%3."/>
+      <w:lvlJc w:val="right"/>
+      <w:pPr>
+        <w:ind w:left="1800" w:hanging="180"/>
+      </w:pPr>
+    </w:lvl>
+    <w:lvl w:ilvl="3" w:tplc="0409000F" w:tentative="1">
+      <w:start w:val="1"/>
+      <w:numFmt w:val="decimal"/>
+      <w:lvlText w:val="%4."/>
+      <w:lvlJc w:val="left"/>
+      <w:pPr>
+        <w:ind w:left="2520" w:hanging="360"/>
+      </w:pPr>
+    </w:lvl>
+    <w:lvl w:ilvl="4" w:tplc="04090019" w:tentative="1">
+      <w:start w:val="1"/>
+      <w:numFmt w:val="lowerLetter"/>
+      <w:lvlText w:val="%5."/>
+      <w:lvlJc w:val="left"/>
+      <w:pPr>
+        <w:ind w:left="3240" w:hanging="360"/>
+      </w:pPr>
+    </w:lvl>
+    <w:lvl w:ilvl="5" w:tplc="0409001B" w:tentative="1">
+      <w:start w:val="1"/>
+      <w:numFmt w:val="lowerRoman"/>
+      <w:lvlText w:val="%6."/>
+      <w:lvlJc w:val="right"/>
+      <w:pPr>
+        <w:ind w:left="3960" w:hanging="180"/>
+      </w:pPr>
+    </w:lvl>
+    <w:lvl w:ilvl="6" w:tplc="0409000F" w:tentative="1">
+      <w:start w:val="1"/>
+      <w:numFmt w:val="decimal"/>
+      <w:lvlText w:val="%7."/>
+      <w:lvlJc w:val="left"/>
+      <w:pPr>
+        <w:ind w:left="4680" w:hanging="360"/>
+      </w:pPr>
+    </w:lvl>
+    <w:lvl w:ilvl="7" w:tplc="04090019" w:tentative="1">
+      <w:start w:val="1"/>
+      <w:numFmt w:val="lowerLetter"/>
+      <w:lvlText w:val="%8."/>
+      <w:lvlJc w:val="left"/>
+      <w:pPr>
+        <w:ind w:left="5400" w:hanging="360"/>
+      </w:pPr>
+    </w:lvl>
+    <w:lvl w:ilvl="8" w:tplc="0409001B" w:tentative="1">
+      <w:start w:val="1"/>
+      <w:numFmt w:val="lowerRoman"/>
+      <w:lvlText w:val="%9."/>
+      <w:lvlJc w:val="right"/>
+      <w:pPr>
+        <w:ind w:left="6120" w:hanging="180"/>
+      </w:pPr>
+    </w:lvl>
+  </w:abstractNum>
+  <w:abstractNum w:abstractNumId="4">
+    <w:nsid w:val="6DD66942"/>
+    <w:multiLevelType w:val="hybridMultilevel"/>
+    <w:tmpl w:val="AA0ABD00"/>
     <w:lvl w:ilvl="0" w:tplc="04090017">
       <w:start w:val="1"/>
       <w:numFmt w:val="lowerLetter"/>
@@ -1321,6 +1976,15 @@
     <w:abstractNumId w:val="0"/>
   </w:num>
   <w:num w:numId="2">
+    <w:abstractNumId w:val="2"/>
+  </w:num>
+  <w:num w:numId="3">
+    <w:abstractNumId w:val="3"/>
+  </w:num>
+  <w:num w:numId="4">
+    <w:abstractNumId w:val="4"/>
+  </w:num>
+  <w:num w:numId="5">
     <w:abstractNumId w:val="1"/>
   </w:num>
 </w:numbering>

</xml_diff>